<commit_message>
tutorial repositorio local muy basico terminado
</commit_message>
<xml_diff>
--- a/tutorial git clase 1/tutorial de cero git básiquísimo.docx
+++ b/tutorial git clase 1/tutorial de cero git básiquísimo.docx
@@ -45,7 +45,27 @@
           <w:szCs w:val="24"/>
           <w:lang w:val="es-AR"/>
         </w:rPr>
-        <w:t xml:space="preserve"> Descargar Git :  </w:t>
+        <w:t xml:space="preserve"> Descargar </w:t>
+      </w:r>
+      <w:proofErr w:type="gramStart"/>
+      <w:r>
+        <w:rPr>
+          <w:rFonts w:ascii="Amasis MT Pro" w:hAnsi="Amasis MT Pro"/>
+          <w:sz w:val="24"/>
+          <w:szCs w:val="24"/>
+          <w:lang w:val="es-AR"/>
+        </w:rPr>
+        <w:t>Git :</w:t>
+      </w:r>
+      <w:proofErr w:type="gramEnd"/>
+      <w:r>
+        <w:rPr>
+          <w:rFonts w:ascii="Amasis MT Pro" w:hAnsi="Amasis MT Pro"/>
+          <w:sz w:val="24"/>
+          <w:szCs w:val="24"/>
+          <w:lang w:val="es-AR"/>
+        </w:rPr>
+        <w:t xml:space="preserve">  </w:t>
       </w:r>
       <w:hyperlink r:id="rId5" w:history="1">
         <w:r>
@@ -154,25 +174,23 @@
         </w:rPr>
         <w:t xml:space="preserve">los errores más comunes son escribir un solo </w:t>
       </w:r>
-      <w:proofErr w:type="spellStart"/>
-      <w:r>
-        <w:rPr>
-          <w:rFonts w:ascii="Amasis MT Pro" w:hAnsi="Amasis MT Pro"/>
-          <w:sz w:val="24"/>
-          <w:szCs w:val="24"/>
-          <w:lang w:val="es-AR"/>
-        </w:rPr>
-        <w:t>guión</w:t>
-      </w:r>
-      <w:proofErr w:type="spellEnd"/>
-      <w:r>
-        <w:rPr>
-          <w:rFonts w:ascii="Amasis MT Pro" w:hAnsi="Amasis MT Pro"/>
-          <w:sz w:val="24"/>
-          <w:szCs w:val="24"/>
-          <w:lang w:val="es-AR"/>
-        </w:rPr>
-        <w:t xml:space="preserve"> antes de global por ejemplo, no respetar los espacios en blanco exactos, no dar </w:t>
+      <w:r>
+        <w:rPr>
+          <w:rFonts w:ascii="Amasis MT Pro" w:hAnsi="Amasis MT Pro"/>
+          <w:sz w:val="24"/>
+          <w:szCs w:val="24"/>
+          <w:lang w:val="es-AR"/>
+        </w:rPr>
+        <w:t xml:space="preserve">menos </w:t>
+      </w:r>
+      <w:r>
+        <w:rPr>
+          <w:rFonts w:ascii="Amasis MT Pro" w:hAnsi="Amasis MT Pro"/>
+          <w:sz w:val="24"/>
+          <w:szCs w:val="24"/>
+          <w:lang w:val="es-AR"/>
+        </w:rPr>
+        <w:t xml:space="preserve">antes de global por ejemplo, no respetar los espacios en blanco exactos, no dar </w:t>
       </w:r>
       <w:proofErr w:type="spellStart"/>
       <w:r>
@@ -192,7 +210,17 @@
           <w:szCs w:val="24"/>
           <w:lang w:val="es-AR"/>
         </w:rPr>
-        <w:t xml:space="preserve"> al completar un comando. </w:t>
+        <w:t xml:space="preserve"> al completar un comando</w:t>
+      </w:r>
+      <w:proofErr w:type="gramStart"/>
+      <w:r>
+        <w:rPr>
+          <w:rFonts w:ascii="Amasis MT Pro" w:hAnsi="Amasis MT Pro"/>
+          <w:sz w:val="24"/>
+          <w:szCs w:val="24"/>
+          <w:lang w:val="es-AR"/>
+        </w:rPr>
+        <w:t xml:space="preserve">. </w:t>
       </w:r>
       <w:r>
         <w:rPr>
@@ -203,6 +231,7 @@
         </w:rPr>
         <w:t>)</w:t>
       </w:r>
+      <w:proofErr w:type="gramEnd"/>
     </w:p>
     <w:p>
       <w:pPr>
@@ -262,7 +291,16 @@
           <w:szCs w:val="24"/>
           <w:lang w:val="es-AR"/>
         </w:rPr>
-        <w:t xml:space="preserve"> –global –user.name “</w:t>
+        <w:t xml:space="preserve"> --</w:t>
+      </w:r>
+      <w:r>
+        <w:rPr>
+          <w:rFonts w:ascii="Amasis MT Pro" w:hAnsi="Amasis MT Pro"/>
+          <w:sz w:val="24"/>
+          <w:szCs w:val="24"/>
+          <w:lang w:val="es-AR"/>
+        </w:rPr>
+        <w:t>global –user.name “</w:t>
       </w:r>
       <w:r>
         <w:rPr>
@@ -299,9 +337,34 @@
           <w:sz w:val="24"/>
           <w:szCs w:val="24"/>
         </w:rPr>
-        <w:t>*git config –global –</w:t>
-      </w:r>
-      <w:proofErr w:type="spellStart"/>
+        <w:t>*git config</w:t>
+      </w:r>
+      <w:r>
+        <w:rPr>
+          <w:rFonts w:ascii="Amasis MT Pro" w:hAnsi="Amasis MT Pro"/>
+          <w:sz w:val="24"/>
+          <w:szCs w:val="24"/>
+        </w:rPr>
+        <w:t xml:space="preserve"> --</w:t>
+      </w:r>
+      <w:r>
+        <w:rPr>
+          <w:rFonts w:ascii="Amasis MT Pro" w:hAnsi="Amasis MT Pro"/>
+          <w:sz w:val="24"/>
+          <w:szCs w:val="24"/>
+        </w:rPr>
+        <w:t>global</w:t>
+      </w:r>
+      <w:r>
+        <w:rPr>
+          <w:rFonts w:ascii="Amasis MT Pro" w:hAnsi="Amasis MT Pro"/>
+          <w:sz w:val="24"/>
+          <w:szCs w:val="24"/>
+        </w:rPr>
+        <w:t xml:space="preserve"> --</w:t>
+      </w:r>
+      <w:proofErr w:type="spellStart"/>
+      <w:proofErr w:type="gramStart"/>
       <w:r>
         <w:rPr>
           <w:rFonts w:ascii="Amasis MT Pro" w:hAnsi="Amasis MT Pro"/>
@@ -311,6 +374,7 @@
         <w:t>user.email</w:t>
       </w:r>
       <w:proofErr w:type="spellEnd"/>
+      <w:proofErr w:type="gramEnd"/>
       <w:r>
         <w:rPr>
           <w:rFonts w:ascii="Amasis MT Pro" w:hAnsi="Amasis MT Pro"/>
@@ -458,7 +522,43 @@
           <w:szCs w:val="24"/>
           <w:lang w:val="es-AR"/>
         </w:rPr>
-        <w:t xml:space="preserve"> –global –list</w:t>
+        <w:t xml:space="preserve"> </w:t>
+      </w:r>
+      <w:r>
+        <w:rPr>
+          <w:rFonts w:ascii="Amasis MT Pro" w:hAnsi="Amasis MT Pro"/>
+          <w:sz w:val="24"/>
+          <w:szCs w:val="24"/>
+          <w:lang w:val="es-AR"/>
+        </w:rPr>
+        <w:t>–</w:t>
+      </w:r>
+      <w:r>
+        <w:rPr>
+          <w:rFonts w:ascii="Amasis MT Pro" w:hAnsi="Amasis MT Pro"/>
+          <w:sz w:val="24"/>
+          <w:szCs w:val="24"/>
+          <w:lang w:val="es-AR"/>
+        </w:rPr>
+        <w:t>global</w:t>
+      </w:r>
+      <w:r>
+        <w:rPr>
+          <w:rFonts w:ascii="Amasis MT Pro" w:hAnsi="Amasis MT Pro"/>
+          <w:sz w:val="24"/>
+          <w:szCs w:val="24"/>
+          <w:lang w:val="es-AR"/>
+        </w:rPr>
+        <w:t xml:space="preserve"> --</w:t>
+      </w:r>
+      <w:r>
+        <w:rPr>
+          <w:rFonts w:ascii="Amasis MT Pro" w:hAnsi="Amasis MT Pro"/>
+          <w:sz w:val="24"/>
+          <w:szCs w:val="24"/>
+          <w:lang w:val="es-AR"/>
+        </w:rPr>
+        <w:t>list</w:t>
       </w:r>
     </w:p>
     <w:p>
@@ -600,6 +700,1914 @@
         </w:rPr>
         <w:t xml:space="preserve">Ejemplo: </w:t>
       </w:r>
+    </w:p>
+    <w:p>
+      <w:pPr>
+        <w:ind w:left="360"/>
+        <w:rPr>
+          <w:rFonts w:ascii="Amasis MT Pro" w:hAnsi="Amasis MT Pro"/>
+          <w:lang w:val="es-AR"/>
+        </w:rPr>
+      </w:pPr>
+      <w:r>
+        <w:rPr>
+          <w:rFonts w:ascii="Amasis MT Pro" w:hAnsi="Amasis MT Pro"/>
+          <w:lang w:val="es-AR"/>
+        </w:rPr>
+        <w:drawing>
+          <wp:inline distT="0" distB="0" distL="0" distR="0" wp14:anchorId="651F7CF7" wp14:editId="040A061F">
+            <wp:extent cx="5639587" cy="809738"/>
+            <wp:effectExtent l="0" t="0" r="0" b="9525"/>
+            <wp:docPr id="1" name="Imagen 1"/>
+            <wp:cNvGraphicFramePr>
+              <a:graphicFrameLocks xmlns:a="http://schemas.openxmlformats.org/drawingml/2006/main" noChangeAspect="1"/>
+            </wp:cNvGraphicFramePr>
+            <a:graphic xmlns:a="http://schemas.openxmlformats.org/drawingml/2006/main">
+              <a:graphicData uri="http://schemas.openxmlformats.org/drawingml/2006/picture">
+                <pic:pic xmlns:pic="http://schemas.openxmlformats.org/drawingml/2006/picture">
+                  <pic:nvPicPr>
+                    <pic:cNvPr id="1" name=""/>
+                    <pic:cNvPicPr/>
+                  </pic:nvPicPr>
+                  <pic:blipFill>
+                    <a:blip r:embed="rId7"/>
+                    <a:stretch>
+                      <a:fillRect/>
+                    </a:stretch>
+                  </pic:blipFill>
+                  <pic:spPr>
+                    <a:xfrm>
+                      <a:off x="0" y="0"/>
+                      <a:ext cx="5639587" cy="809738"/>
+                    </a:xfrm>
+                    <a:prstGeom prst="rect">
+                      <a:avLst/>
+                    </a:prstGeom>
+                  </pic:spPr>
+                </pic:pic>
+              </a:graphicData>
+            </a:graphic>
+          </wp:inline>
+        </w:drawing>
+      </w:r>
+    </w:p>
+    <w:p>
+      <w:pPr>
+        <w:ind w:left="360"/>
+        <w:rPr>
+          <w:rFonts w:ascii="Amasis MT Pro" w:hAnsi="Amasis MT Pro"/>
+          <w:lang w:val="es-AR"/>
+        </w:rPr>
+      </w:pPr>
+      <w:r>
+        <w:rPr>
+          <w:rFonts w:ascii="Amasis MT Pro" w:hAnsi="Amasis MT Pro"/>
+          <w:lang w:val="es-AR"/>
+        </w:rPr>
+        <w:drawing>
+          <wp:inline distT="0" distB="0" distL="0" distR="0" wp14:anchorId="4E3EFBCF" wp14:editId="614F18D4">
+            <wp:extent cx="4677428" cy="895475"/>
+            <wp:effectExtent l="0" t="0" r="8890" b="0"/>
+            <wp:docPr id="2" name="Imagen 2" descr="Interfaz de usuario gráfica, Texto&#10;&#10;Descripción generada automáticamente"/>
+            <wp:cNvGraphicFramePr>
+              <a:graphicFrameLocks xmlns:a="http://schemas.openxmlformats.org/drawingml/2006/main" noChangeAspect="1"/>
+            </wp:cNvGraphicFramePr>
+            <a:graphic xmlns:a="http://schemas.openxmlformats.org/drawingml/2006/main">
+              <a:graphicData uri="http://schemas.openxmlformats.org/drawingml/2006/picture">
+                <pic:pic xmlns:pic="http://schemas.openxmlformats.org/drawingml/2006/picture">
+                  <pic:nvPicPr>
+                    <pic:cNvPr id="2" name="Imagen 2" descr="Interfaz de usuario gráfica, Texto&#10;&#10;Descripción generada automáticamente"/>
+                    <pic:cNvPicPr/>
+                  </pic:nvPicPr>
+                  <pic:blipFill>
+                    <a:blip r:embed="rId8"/>
+                    <a:stretch>
+                      <a:fillRect/>
+                    </a:stretch>
+                  </pic:blipFill>
+                  <pic:spPr>
+                    <a:xfrm>
+                      <a:off x="0" y="0"/>
+                      <a:ext cx="4677428" cy="895475"/>
+                    </a:xfrm>
+                    <a:prstGeom prst="rect">
+                      <a:avLst/>
+                    </a:prstGeom>
+                  </pic:spPr>
+                </pic:pic>
+              </a:graphicData>
+            </a:graphic>
+          </wp:inline>
+        </w:drawing>
+      </w:r>
+    </w:p>
+    <w:p>
+      <w:pPr>
+        <w:pStyle w:val="Default"/>
+        <w:rPr>
+          <w:color w:val="FFFFFF"/>
+          <w:sz w:val="22"/>
+          <w:szCs w:val="22"/>
+        </w:rPr>
+      </w:pPr>
+      <w:r>
+        <w:rPr>
+          <w:rFonts w:ascii="Amasis MT Pro" w:hAnsi="Amasis MT Pro"/>
+        </w:rPr>
+        <w:t xml:space="preserve">El comando </w:t>
+      </w:r>
+      <w:proofErr w:type="gramStart"/>
+      <w:r>
+        <w:rPr>
+          <w:rFonts w:ascii="Amasis MT Pro" w:hAnsi="Amasis MT Pro"/>
+        </w:rPr>
+        <w:t>es :</w:t>
+      </w:r>
+      <w:proofErr w:type="gramEnd"/>
+      <w:r>
+        <w:rPr>
+          <w:rFonts w:ascii="Amasis MT Pro" w:hAnsi="Amasis MT Pro"/>
+        </w:rPr>
+        <w:t xml:space="preserve"> </w:t>
+      </w:r>
+      <w:proofErr w:type="spellStart"/>
+      <w:r>
+        <w:rPr>
+          <w:color w:val="000000" w:themeColor="text1"/>
+          <w:sz w:val="22"/>
+          <w:szCs w:val="22"/>
+        </w:rPr>
+        <w:t>git</w:t>
+      </w:r>
+      <w:proofErr w:type="spellEnd"/>
+      <w:r>
+        <w:rPr>
+          <w:color w:val="000000" w:themeColor="text1"/>
+          <w:sz w:val="22"/>
+          <w:szCs w:val="22"/>
+        </w:rPr>
+        <w:t xml:space="preserve"> </w:t>
+      </w:r>
+      <w:proofErr w:type="spellStart"/>
+      <w:r>
+        <w:rPr>
+          <w:color w:val="000000" w:themeColor="text1"/>
+          <w:sz w:val="22"/>
+          <w:szCs w:val="22"/>
+        </w:rPr>
+        <w:t>config</w:t>
+      </w:r>
+      <w:proofErr w:type="spellEnd"/>
+      <w:r>
+        <w:rPr>
+          <w:color w:val="000000" w:themeColor="text1"/>
+          <w:sz w:val="22"/>
+          <w:szCs w:val="22"/>
+        </w:rPr>
+        <w:t xml:space="preserve"> --global </w:t>
+      </w:r>
+      <w:proofErr w:type="spellStart"/>
+      <w:r>
+        <w:rPr>
+          <w:color w:val="000000" w:themeColor="text1"/>
+          <w:sz w:val="22"/>
+          <w:szCs w:val="22"/>
+        </w:rPr>
+        <w:t>color.ui</w:t>
+      </w:r>
+      <w:proofErr w:type="spellEnd"/>
+      <w:r>
+        <w:rPr>
+          <w:color w:val="000000" w:themeColor="text1"/>
+          <w:sz w:val="22"/>
+          <w:szCs w:val="22"/>
+        </w:rPr>
+        <w:t xml:space="preserve"> </w:t>
+      </w:r>
+      <w:r>
+        <w:rPr>
+          <w:color w:val="FFFFFF"/>
+          <w:sz w:val="22"/>
+          <w:szCs w:val="22"/>
+        </w:rPr>
+        <w:t>a</w:t>
+      </w:r>
+    </w:p>
+    <w:p>
+      <w:pPr>
+        <w:pStyle w:val="Default"/>
+        <w:rPr>
+          <w:color w:val="FFFFFF"/>
+          <w:sz w:val="22"/>
+          <w:szCs w:val="22"/>
+        </w:rPr>
+      </w:pPr>
+      <w:r>
+        <w:rPr>
+          <w:color w:val="FFFFFF"/>
+          <w:sz w:val="22"/>
+          <w:szCs w:val="22"/>
+        </w:rPr>
+        <w:t>u</w:t>
+      </w:r>
+    </w:p>
+    <w:p>
+      <w:pPr>
+        <w:pStyle w:val="Default"/>
+        <w:rPr>
+          <w:color w:val="FFFFFF"/>
+          <w:sz w:val="22"/>
+          <w:szCs w:val="22"/>
+        </w:rPr>
+      </w:pPr>
+      <w:r>
+        <w:rPr>
+          <w:color w:val="404040" w:themeColor="text1" w:themeTint="BF"/>
+          <w:sz w:val="22"/>
+          <w:szCs w:val="22"/>
+        </w:rPr>
+        <w:t xml:space="preserve">Podemos cerrar el </w:t>
+      </w:r>
+      <w:proofErr w:type="spellStart"/>
+      <w:r>
+        <w:rPr>
+          <w:color w:val="404040" w:themeColor="text1" w:themeTint="BF"/>
+          <w:sz w:val="22"/>
+          <w:szCs w:val="22"/>
+        </w:rPr>
+        <w:t>cmd</w:t>
+      </w:r>
+      <w:proofErr w:type="spellEnd"/>
+      <w:r>
+        <w:rPr>
+          <w:color w:val="404040" w:themeColor="text1" w:themeTint="BF"/>
+          <w:sz w:val="22"/>
+          <w:szCs w:val="22"/>
+        </w:rPr>
+        <w:t xml:space="preserve"> tranquilamente.</w:t>
+      </w:r>
+      <w:r>
+        <w:rPr>
+          <w:color w:val="FFFFFF"/>
+          <w:sz w:val="22"/>
+          <w:szCs w:val="22"/>
+        </w:rPr>
+        <w:t xml:space="preserve">to </w:t>
+      </w:r>
+    </w:p>
+    <w:p>
+      <w:pPr>
+        <w:ind w:left="360"/>
+        <w:rPr>
+          <w:rFonts w:ascii="Amasis MT Pro" w:hAnsi="Amasis MT Pro"/>
+          <w:lang w:val="es-AR"/>
+        </w:rPr>
+      </w:pPr>
+    </w:p>
+    <w:p>
+      <w:pPr>
+        <w:ind w:left="360"/>
+        <w:rPr>
+          <w:rFonts w:ascii="Amasis MT Pro" w:hAnsi="Amasis MT Pro"/>
+          <w:lang w:val="es-AR"/>
+        </w:rPr>
+      </w:pPr>
+      <w:r>
+        <w:rPr>
+          <w:rFonts w:ascii="Amasis MT Pro" w:hAnsi="Amasis MT Pro"/>
+          <w:lang w:val="es-AR"/>
+        </w:rPr>
+        <w:t>5) creamos una carpeta que utilizaremos para crear nuestro repositorio local, da igual la ubicación o el nombre.</w:t>
+      </w:r>
+    </w:p>
+    <w:p>
+      <w:pPr>
+        <w:ind w:left="360"/>
+        <w:rPr>
+          <w:rFonts w:ascii="Amasis MT Pro" w:hAnsi="Amasis MT Pro"/>
+          <w:lang w:val="es-AR"/>
+        </w:rPr>
+      </w:pPr>
+    </w:p>
+    <w:p>
+      <w:pPr>
+        <w:ind w:left="360"/>
+        <w:rPr>
+          <w:rFonts w:ascii="Amasis MT Pro" w:hAnsi="Amasis MT Pro"/>
+          <w:lang w:val="es-AR"/>
+        </w:rPr>
+      </w:pPr>
+    </w:p>
+    <w:p>
+      <w:pPr>
+        <w:ind w:left="360"/>
+        <w:rPr>
+          <w:rFonts w:ascii="Amasis MT Pro" w:hAnsi="Amasis MT Pro"/>
+          <w:lang w:val="es-AR"/>
+        </w:rPr>
+      </w:pPr>
+    </w:p>
+    <w:p>
+      <w:pPr>
+        <w:ind w:left="360"/>
+        <w:rPr>
+          <w:rFonts w:ascii="Amasis MT Pro" w:hAnsi="Amasis MT Pro"/>
+          <w:lang w:val="es-AR"/>
+        </w:rPr>
+      </w:pPr>
+      <w:r>
+        <w:rPr>
+          <w:rFonts w:ascii="Amasis MT Pro" w:hAnsi="Amasis MT Pro"/>
+          <w:lang w:val="es-AR"/>
+        </w:rPr>
+        <w:lastRenderedPageBreak/>
+        <w:t xml:space="preserve">6)seleccionamos la dirección de la carpeta y en su lugar escribimos </w:t>
+      </w:r>
+      <w:proofErr w:type="spellStart"/>
+      <w:r>
+        <w:rPr>
+          <w:rFonts w:ascii="Amasis MT Pro" w:hAnsi="Amasis MT Pro"/>
+          <w:lang w:val="es-AR"/>
+        </w:rPr>
+        <w:t>cmd</w:t>
+      </w:r>
+      <w:proofErr w:type="spellEnd"/>
+      <w:r>
+        <w:rPr>
+          <w:rFonts w:ascii="Amasis MT Pro" w:hAnsi="Amasis MT Pro"/>
+          <w:lang w:val="es-AR"/>
+        </w:rPr>
+        <w:t xml:space="preserve"> y damos </w:t>
+      </w:r>
+      <w:proofErr w:type="spellStart"/>
+      <w:r>
+        <w:rPr>
+          <w:rFonts w:ascii="Amasis MT Pro" w:hAnsi="Amasis MT Pro"/>
+          <w:lang w:val="es-AR"/>
+        </w:rPr>
+        <w:t>enter</w:t>
+      </w:r>
+      <w:proofErr w:type="spellEnd"/>
+      <w:r>
+        <w:rPr>
+          <w:rFonts w:ascii="Amasis MT Pro" w:hAnsi="Amasis MT Pro"/>
+          <w:lang w:val="es-AR"/>
+        </w:rPr>
+        <w:t>, ejemplo:</w:t>
+      </w:r>
+    </w:p>
+    <w:p>
+      <w:pPr>
+        <w:ind w:left="360"/>
+        <w:rPr>
+          <w:rFonts w:ascii="Amasis MT Pro" w:hAnsi="Amasis MT Pro"/>
+          <w:lang w:val="es-AR"/>
+        </w:rPr>
+      </w:pPr>
+      <w:r>
+        <w:rPr>
+          <w:rFonts w:ascii="Amasis MT Pro" w:hAnsi="Amasis MT Pro"/>
+          <w:lang w:val="es-AR"/>
+        </w:rPr>
+        <w:drawing>
+          <wp:inline distT="0" distB="0" distL="0" distR="0" wp14:anchorId="4541557C" wp14:editId="5EB9F2EC">
+            <wp:extent cx="5943600" cy="568325"/>
+            <wp:effectExtent l="0" t="0" r="0" b="3175"/>
+            <wp:docPr id="3" name="Imagen 3"/>
+            <wp:cNvGraphicFramePr>
+              <a:graphicFrameLocks xmlns:a="http://schemas.openxmlformats.org/drawingml/2006/main" noChangeAspect="1"/>
+            </wp:cNvGraphicFramePr>
+            <a:graphic xmlns:a="http://schemas.openxmlformats.org/drawingml/2006/main">
+              <a:graphicData uri="http://schemas.openxmlformats.org/drawingml/2006/picture">
+                <pic:pic xmlns:pic="http://schemas.openxmlformats.org/drawingml/2006/picture">
+                  <pic:nvPicPr>
+                    <pic:cNvPr id="1" name=""/>
+                    <pic:cNvPicPr/>
+                  </pic:nvPicPr>
+                  <pic:blipFill>
+                    <a:blip r:embed="rId9"/>
+                    <a:stretch>
+                      <a:fillRect/>
+                    </a:stretch>
+                  </pic:blipFill>
+                  <pic:spPr>
+                    <a:xfrm>
+                      <a:off x="0" y="0"/>
+                      <a:ext cx="5943600" cy="568325"/>
+                    </a:xfrm>
+                    <a:prstGeom prst="rect">
+                      <a:avLst/>
+                    </a:prstGeom>
+                  </pic:spPr>
+                </pic:pic>
+              </a:graphicData>
+            </a:graphic>
+          </wp:inline>
+        </w:drawing>
+      </w:r>
+    </w:p>
+    <w:p>
+      <w:pPr>
+        <w:ind w:left="360"/>
+        <w:rPr>
+          <w:rFonts w:ascii="Amasis MT Pro" w:hAnsi="Amasis MT Pro"/>
+          <w:lang w:val="es-AR"/>
+        </w:rPr>
+      </w:pPr>
+      <w:r>
+        <w:rPr>
+          <w:rFonts w:ascii="Amasis MT Pro" w:hAnsi="Amasis MT Pro"/>
+          <w:lang w:val="es-AR"/>
+        </w:rPr>
+        <w:drawing>
+          <wp:inline distT="0" distB="0" distL="0" distR="0" wp14:anchorId="565810EF" wp14:editId="0B8E71AD">
+            <wp:extent cx="2591162" cy="476316"/>
+            <wp:effectExtent l="0" t="0" r="0" b="0"/>
+            <wp:docPr id="4" name="Imagen 4" descr="Rectángulo&#10;&#10;Descripción generada automáticamente con confianza media"/>
+            <wp:cNvGraphicFramePr>
+              <a:graphicFrameLocks xmlns:a="http://schemas.openxmlformats.org/drawingml/2006/main" noChangeAspect="1"/>
+            </wp:cNvGraphicFramePr>
+            <a:graphic xmlns:a="http://schemas.openxmlformats.org/drawingml/2006/main">
+              <a:graphicData uri="http://schemas.openxmlformats.org/drawingml/2006/picture">
+                <pic:pic xmlns:pic="http://schemas.openxmlformats.org/drawingml/2006/picture">
+                  <pic:nvPicPr>
+                    <pic:cNvPr id="4" name="Imagen 4" descr="Rectángulo&#10;&#10;Descripción generada automáticamente con confianza media"/>
+                    <pic:cNvPicPr/>
+                  </pic:nvPicPr>
+                  <pic:blipFill>
+                    <a:blip r:embed="rId10"/>
+                    <a:stretch>
+                      <a:fillRect/>
+                    </a:stretch>
+                  </pic:blipFill>
+                  <pic:spPr>
+                    <a:xfrm>
+                      <a:off x="0" y="0"/>
+                      <a:ext cx="2591162" cy="476316"/>
+                    </a:xfrm>
+                    <a:prstGeom prst="rect">
+                      <a:avLst/>
+                    </a:prstGeom>
+                  </pic:spPr>
+                </pic:pic>
+              </a:graphicData>
+            </a:graphic>
+          </wp:inline>
+        </w:drawing>
+      </w:r>
+      <w:r>
+        <w:rPr>
+          <w:rFonts w:ascii="Amasis MT Pro" w:hAnsi="Amasis MT Pro"/>
+          <w:lang w:val="es-AR"/>
+        </w:rPr>
+        <w:t xml:space="preserve"> + </w:t>
+      </w:r>
+      <w:proofErr w:type="spellStart"/>
+      <w:r>
+        <w:rPr>
+          <w:rFonts w:ascii="Amasis MT Pro" w:hAnsi="Amasis MT Pro"/>
+          <w:lang w:val="es-AR"/>
+        </w:rPr>
+        <w:t>enter</w:t>
+      </w:r>
+      <w:proofErr w:type="spellEnd"/>
+      <w:r>
+        <w:rPr>
+          <w:rFonts w:ascii="Amasis MT Pro" w:hAnsi="Amasis MT Pro"/>
+          <w:lang w:val="es-AR"/>
+        </w:rPr>
+        <w:t xml:space="preserve"> </w:t>
+      </w:r>
+    </w:p>
+    <w:p>
+      <w:pPr>
+        <w:ind w:left="360"/>
+        <w:rPr>
+          <w:rFonts w:ascii="Amasis MT Pro" w:hAnsi="Amasis MT Pro"/>
+          <w:lang w:val="es-AR"/>
+        </w:rPr>
+      </w:pPr>
+      <w:r>
+        <w:rPr>
+          <w:rFonts w:ascii="Amasis MT Pro" w:hAnsi="Amasis MT Pro"/>
+          <w:lang w:val="es-AR"/>
+        </w:rPr>
+        <w:t>Tendría que aparecer algo como esto:</w:t>
+      </w:r>
+    </w:p>
+    <w:p>
+      <w:pPr>
+        <w:ind w:left="360"/>
+        <w:rPr>
+          <w:rFonts w:ascii="Amasis MT Pro" w:hAnsi="Amasis MT Pro"/>
+          <w:lang w:val="es-AR"/>
+        </w:rPr>
+      </w:pPr>
+      <w:r>
+        <w:rPr>
+          <w:rFonts w:ascii="Amasis MT Pro" w:hAnsi="Amasis MT Pro"/>
+          <w:lang w:val="es-AR"/>
+        </w:rPr>
+        <w:drawing>
+          <wp:inline distT="0" distB="0" distL="0" distR="0" wp14:anchorId="6465ECE6" wp14:editId="68B829C7">
+            <wp:extent cx="5943600" cy="3641090"/>
+            <wp:effectExtent l="0" t="0" r="0" b="0"/>
+            <wp:docPr id="5" name="Imagen 5" descr="Texto&#10;&#10;Descripción generada automáticamente"/>
+            <wp:cNvGraphicFramePr>
+              <a:graphicFrameLocks xmlns:a="http://schemas.openxmlformats.org/drawingml/2006/main" noChangeAspect="1"/>
+            </wp:cNvGraphicFramePr>
+            <a:graphic xmlns:a="http://schemas.openxmlformats.org/drawingml/2006/main">
+              <a:graphicData uri="http://schemas.openxmlformats.org/drawingml/2006/picture">
+                <pic:pic xmlns:pic="http://schemas.openxmlformats.org/drawingml/2006/picture">
+                  <pic:nvPicPr>
+                    <pic:cNvPr id="5" name="Imagen 5" descr="Texto&#10;&#10;Descripción generada automáticamente"/>
+                    <pic:cNvPicPr/>
+                  </pic:nvPicPr>
+                  <pic:blipFill>
+                    <a:blip r:embed="rId11"/>
+                    <a:stretch>
+                      <a:fillRect/>
+                    </a:stretch>
+                  </pic:blipFill>
+                  <pic:spPr>
+                    <a:xfrm>
+                      <a:off x="0" y="0"/>
+                      <a:ext cx="5943600" cy="3641090"/>
+                    </a:xfrm>
+                    <a:prstGeom prst="rect">
+                      <a:avLst/>
+                    </a:prstGeom>
+                  </pic:spPr>
+                </pic:pic>
+              </a:graphicData>
+            </a:graphic>
+          </wp:inline>
+        </w:drawing>
+      </w:r>
+    </w:p>
+    <w:p>
+      <w:pPr>
+        <w:ind w:left="360"/>
+        <w:rPr>
+          <w:rFonts w:ascii="Amasis MT Pro" w:hAnsi="Amasis MT Pro"/>
+          <w:lang w:val="es-AR"/>
+        </w:rPr>
+      </w:pPr>
+      <w:r>
+        <w:rPr>
+          <w:rFonts w:ascii="Amasis MT Pro" w:hAnsi="Amasis MT Pro"/>
+          <w:lang w:val="es-AR"/>
+        </w:rPr>
+        <w:t xml:space="preserve">Aún no hay ningún repositorio, para esto debemos escribir en el </w:t>
+      </w:r>
+      <w:proofErr w:type="spellStart"/>
+      <w:r>
+        <w:rPr>
+          <w:rFonts w:ascii="Amasis MT Pro" w:hAnsi="Amasis MT Pro"/>
+          <w:lang w:val="es-AR"/>
+        </w:rPr>
+        <w:t>cmd</w:t>
+      </w:r>
+      <w:proofErr w:type="spellEnd"/>
+      <w:r>
+        <w:rPr>
+          <w:rFonts w:ascii="Amasis MT Pro" w:hAnsi="Amasis MT Pro"/>
+          <w:lang w:val="es-AR"/>
+        </w:rPr>
+        <w:t xml:space="preserve"> que acabamos de abrir el comando:</w:t>
+      </w:r>
+    </w:p>
+    <w:p>
+      <w:pPr>
+        <w:ind w:left="360"/>
+        <w:rPr>
+          <w:rFonts w:ascii="Amasis MT Pro" w:hAnsi="Amasis MT Pro"/>
+          <w:lang w:val="es-AR"/>
+        </w:rPr>
+      </w:pPr>
+      <w:proofErr w:type="spellStart"/>
+      <w:r>
+        <w:rPr>
+          <w:rFonts w:ascii="Amasis MT Pro" w:hAnsi="Amasis MT Pro"/>
+          <w:lang w:val="es-AR"/>
+        </w:rPr>
+        <w:t>git</w:t>
+      </w:r>
+      <w:proofErr w:type="spellEnd"/>
+      <w:r>
+        <w:rPr>
+          <w:rFonts w:ascii="Amasis MT Pro" w:hAnsi="Amasis MT Pro"/>
+          <w:lang w:val="es-AR"/>
+        </w:rPr>
+        <w:t xml:space="preserve"> </w:t>
+      </w:r>
+      <w:proofErr w:type="spellStart"/>
+      <w:r>
+        <w:rPr>
+          <w:rFonts w:ascii="Amasis MT Pro" w:hAnsi="Amasis MT Pro"/>
+          <w:lang w:val="es-AR"/>
+        </w:rPr>
+        <w:t>init</w:t>
+      </w:r>
+      <w:proofErr w:type="spellEnd"/>
+      <w:r>
+        <w:rPr>
+          <w:rFonts w:ascii="Amasis MT Pro" w:hAnsi="Amasis MT Pro"/>
+          <w:lang w:val="es-AR"/>
+        </w:rPr>
+        <w:t xml:space="preserve"> </w:t>
+      </w:r>
+    </w:p>
+    <w:p>
+      <w:pPr>
+        <w:ind w:left="360"/>
+        <w:rPr>
+          <w:rFonts w:ascii="Amasis MT Pro" w:hAnsi="Amasis MT Pro"/>
+          <w:lang w:val="es-AR"/>
+        </w:rPr>
+      </w:pPr>
+      <w:r>
+        <w:rPr>
+          <w:rFonts w:ascii="Amasis MT Pro" w:hAnsi="Amasis MT Pro"/>
+          <w:lang w:val="es-AR"/>
+        </w:rPr>
+        <w:t xml:space="preserve">seguido de </w:t>
+      </w:r>
+      <w:proofErr w:type="spellStart"/>
+      <w:r>
+        <w:rPr>
+          <w:rFonts w:ascii="Amasis MT Pro" w:hAnsi="Amasis MT Pro"/>
+          <w:lang w:val="es-AR"/>
+        </w:rPr>
+        <w:t>enter</w:t>
+      </w:r>
+      <w:proofErr w:type="spellEnd"/>
+      <w:r>
+        <w:rPr>
+          <w:rFonts w:ascii="Amasis MT Pro" w:hAnsi="Amasis MT Pro"/>
+          <w:lang w:val="es-AR"/>
+        </w:rPr>
+        <w:t xml:space="preserve">. Debería aparecer algo </w:t>
+      </w:r>
+      <w:proofErr w:type="gramStart"/>
+      <w:r>
+        <w:rPr>
+          <w:rFonts w:ascii="Amasis MT Pro" w:hAnsi="Amasis MT Pro"/>
+          <w:lang w:val="es-AR"/>
+        </w:rPr>
+        <w:t>así :</w:t>
+      </w:r>
+      <w:proofErr w:type="gramEnd"/>
+    </w:p>
+    <w:p>
+      <w:pPr>
+        <w:ind w:left="360"/>
+        <w:rPr>
+          <w:rFonts w:ascii="Amasis MT Pro" w:hAnsi="Amasis MT Pro"/>
+          <w:lang w:val="es-AR"/>
+        </w:rPr>
+      </w:pPr>
+      <w:r>
+        <w:rPr>
+          <w:rFonts w:ascii="Amasis MT Pro" w:hAnsi="Amasis MT Pro"/>
+          <w:lang w:val="es-AR"/>
+        </w:rPr>
+        <w:drawing>
+          <wp:inline distT="0" distB="0" distL="0" distR="0" wp14:anchorId="46396362" wp14:editId="7A3AC911">
+            <wp:extent cx="5943600" cy="1233805"/>
+            <wp:effectExtent l="0" t="0" r="0" b="4445"/>
+            <wp:docPr id="6" name="Imagen 6" descr="Texto&#10;&#10;Descripción generada automáticamente"/>
+            <wp:cNvGraphicFramePr>
+              <a:graphicFrameLocks xmlns:a="http://schemas.openxmlformats.org/drawingml/2006/main" noChangeAspect="1"/>
+            </wp:cNvGraphicFramePr>
+            <a:graphic xmlns:a="http://schemas.openxmlformats.org/drawingml/2006/main">
+              <a:graphicData uri="http://schemas.openxmlformats.org/drawingml/2006/picture">
+                <pic:pic xmlns:pic="http://schemas.openxmlformats.org/drawingml/2006/picture">
+                  <pic:nvPicPr>
+                    <pic:cNvPr id="6" name="Imagen 6" descr="Texto&#10;&#10;Descripción generada automáticamente"/>
+                    <pic:cNvPicPr/>
+                  </pic:nvPicPr>
+                  <pic:blipFill>
+                    <a:blip r:embed="rId12"/>
+                    <a:stretch>
+                      <a:fillRect/>
+                    </a:stretch>
+                  </pic:blipFill>
+                  <pic:spPr>
+                    <a:xfrm>
+                      <a:off x="0" y="0"/>
+                      <a:ext cx="5943600" cy="1233805"/>
+                    </a:xfrm>
+                    <a:prstGeom prst="rect">
+                      <a:avLst/>
+                    </a:prstGeom>
+                  </pic:spPr>
+                </pic:pic>
+              </a:graphicData>
+            </a:graphic>
+          </wp:inline>
+        </w:drawing>
+      </w:r>
+    </w:p>
+    <w:p>
+      <w:pPr>
+        <w:ind w:left="360"/>
+        <w:rPr>
+          <w:rFonts w:ascii="Amasis MT Pro" w:hAnsi="Amasis MT Pro"/>
+          <w:lang w:val="es-AR"/>
+        </w:rPr>
+      </w:pPr>
+      <w:r>
+        <w:rPr>
+          <w:rFonts w:ascii="Amasis MT Pro" w:hAnsi="Amasis MT Pro"/>
+          <w:lang w:val="es-AR"/>
+        </w:rPr>
+        <w:lastRenderedPageBreak/>
+        <w:t xml:space="preserve">Ahí nos indica que inicializamos un repositorio de </w:t>
+      </w:r>
+      <w:proofErr w:type="spellStart"/>
+      <w:r>
+        <w:rPr>
+          <w:rFonts w:ascii="Amasis MT Pro" w:hAnsi="Amasis MT Pro"/>
+          <w:lang w:val="es-AR"/>
+        </w:rPr>
+        <w:t>git</w:t>
+      </w:r>
+      <w:proofErr w:type="spellEnd"/>
+      <w:r>
+        <w:rPr>
+          <w:rFonts w:ascii="Amasis MT Pro" w:hAnsi="Amasis MT Pro"/>
+          <w:lang w:val="es-AR"/>
+        </w:rPr>
+        <w:t xml:space="preserve"> que por el momento está vacío, en esa dirección.</w:t>
+      </w:r>
+    </w:p>
+    <w:p>
+      <w:pPr>
+        <w:ind w:left="360"/>
+        <w:rPr>
+          <w:rFonts w:ascii="Amasis MT Pro" w:hAnsi="Amasis MT Pro"/>
+          <w:lang w:val="es-AR"/>
+        </w:rPr>
+      </w:pPr>
+      <w:r>
+        <w:rPr>
+          <w:rFonts w:ascii="Amasis MT Pro" w:hAnsi="Amasis MT Pro"/>
+          <w:lang w:val="es-AR"/>
+        </w:rPr>
+        <w:t xml:space="preserve">Para confirmar que creamos un repositorio de </w:t>
+      </w:r>
+      <w:proofErr w:type="spellStart"/>
+      <w:r>
+        <w:rPr>
+          <w:rFonts w:ascii="Amasis MT Pro" w:hAnsi="Amasis MT Pro"/>
+          <w:lang w:val="es-AR"/>
+        </w:rPr>
+        <w:t>git</w:t>
+      </w:r>
+      <w:proofErr w:type="spellEnd"/>
+      <w:r>
+        <w:rPr>
+          <w:rFonts w:ascii="Amasis MT Pro" w:hAnsi="Amasis MT Pro"/>
+          <w:lang w:val="es-AR"/>
+        </w:rPr>
+        <w:t xml:space="preserve">, en la carpeta donde lo inicializamos hay un archivo oculto que se </w:t>
+      </w:r>
+      <w:proofErr w:type="gramStart"/>
+      <w:r>
+        <w:rPr>
+          <w:rFonts w:ascii="Amasis MT Pro" w:hAnsi="Amasis MT Pro"/>
+          <w:lang w:val="es-AR"/>
+        </w:rPr>
+        <w:t>llama .</w:t>
+      </w:r>
+      <w:proofErr w:type="spellStart"/>
+      <w:r>
+        <w:rPr>
+          <w:rFonts w:ascii="Amasis MT Pro" w:hAnsi="Amasis MT Pro"/>
+          <w:lang w:val="es-AR"/>
+        </w:rPr>
+        <w:t>git</w:t>
+      </w:r>
+      <w:proofErr w:type="spellEnd"/>
+      <w:proofErr w:type="gramEnd"/>
+    </w:p>
+    <w:p>
+      <w:pPr>
+        <w:ind w:left="360"/>
+        <w:rPr>
+          <w:rFonts w:ascii="Amasis MT Pro" w:hAnsi="Amasis MT Pro"/>
+          <w:lang w:val="es-AR"/>
+        </w:rPr>
+      </w:pPr>
+      <w:r>
+        <w:rPr>
+          <w:rFonts w:ascii="Amasis MT Pro" w:hAnsi="Amasis MT Pro"/>
+          <w:lang w:val="es-AR"/>
+        </w:rPr>
+        <w:t>Para poder verlo vamos a vista y tildamos la opción ver archivos ocultos en Windows 10 o en Windows 11 ver y mostrar elementos ocultos y deberían poder visualizar una carpetita así:</w:t>
+      </w:r>
+    </w:p>
+    <w:p>
+      <w:pPr>
+        <w:ind w:left="360"/>
+        <w:rPr>
+          <w:rFonts w:ascii="Amasis MT Pro" w:hAnsi="Amasis MT Pro"/>
+          <w:lang w:val="es-AR"/>
+        </w:rPr>
+      </w:pPr>
+      <w:r>
+        <w:rPr>
+          <w:rFonts w:ascii="Amasis MT Pro" w:hAnsi="Amasis MT Pro"/>
+          <w:lang w:val="es-AR"/>
+        </w:rPr>
+        <w:drawing>
+          <wp:inline distT="0" distB="0" distL="0" distR="0" wp14:anchorId="52A8521B" wp14:editId="1E62C4C8">
+            <wp:extent cx="5725324" cy="390580"/>
+            <wp:effectExtent l="0" t="0" r="0" b="9525"/>
+            <wp:docPr id="7" name="Imagen 7"/>
+            <wp:cNvGraphicFramePr>
+              <a:graphicFrameLocks xmlns:a="http://schemas.openxmlformats.org/drawingml/2006/main" noChangeAspect="1"/>
+            </wp:cNvGraphicFramePr>
+            <a:graphic xmlns:a="http://schemas.openxmlformats.org/drawingml/2006/main">
+              <a:graphicData uri="http://schemas.openxmlformats.org/drawingml/2006/picture">
+                <pic:pic xmlns:pic="http://schemas.openxmlformats.org/drawingml/2006/picture">
+                  <pic:nvPicPr>
+                    <pic:cNvPr id="1" name=""/>
+                    <pic:cNvPicPr/>
+                  </pic:nvPicPr>
+                  <pic:blipFill>
+                    <a:blip r:embed="rId13"/>
+                    <a:stretch>
+                      <a:fillRect/>
+                    </a:stretch>
+                  </pic:blipFill>
+                  <pic:spPr>
+                    <a:xfrm>
+                      <a:off x="0" y="0"/>
+                      <a:ext cx="5725324" cy="390580"/>
+                    </a:xfrm>
+                    <a:prstGeom prst="rect">
+                      <a:avLst/>
+                    </a:prstGeom>
+                  </pic:spPr>
+                </pic:pic>
+              </a:graphicData>
+            </a:graphic>
+          </wp:inline>
+        </w:drawing>
+      </w:r>
+    </w:p>
+    <w:p>
+      <w:pPr>
+        <w:ind w:left="360"/>
+        <w:rPr>
+          <w:rFonts w:ascii="Amasis MT Pro" w:hAnsi="Amasis MT Pro"/>
+          <w:lang w:val="es-AR"/>
+        </w:rPr>
+      </w:pPr>
+      <w:r>
+        <w:rPr>
+          <w:rFonts w:ascii="Amasis MT Pro" w:hAnsi="Amasis MT Pro"/>
+          <w:lang w:val="es-AR"/>
+        </w:rPr>
+        <w:t>Esa carpeta no debe ser tocada.</w:t>
+      </w:r>
+    </w:p>
+    <w:p>
+      <w:pPr>
+        <w:ind w:left="360"/>
+        <w:rPr>
+          <w:rFonts w:ascii="Amasis MT Pro" w:hAnsi="Amasis MT Pro"/>
+          <w:lang w:val="es-AR"/>
+        </w:rPr>
+      </w:pPr>
+    </w:p>
+    <w:p>
+      <w:pPr>
+        <w:ind w:left="360"/>
+        <w:rPr>
+          <w:rFonts w:ascii="Amasis MT Pro" w:hAnsi="Amasis MT Pro"/>
+          <w:lang w:val="es-AR"/>
+        </w:rPr>
+      </w:pPr>
+      <w:r>
+        <w:rPr>
+          <w:rFonts w:ascii="Amasis MT Pro" w:hAnsi="Amasis MT Pro"/>
+          <w:lang w:val="es-AR"/>
+        </w:rPr>
+        <w:t>creamos o ponemos archivos dentro del repositorio que queremos crear</w:t>
+      </w:r>
+      <w:r>
+        <w:rPr>
+          <w:rFonts w:ascii="Amasis MT Pro" w:hAnsi="Amasis MT Pro"/>
+          <w:lang w:val="es-AR"/>
+        </w:rPr>
+        <w:t xml:space="preserve">, </w:t>
+      </w:r>
+      <w:proofErr w:type="gramStart"/>
+      <w:r>
+        <w:rPr>
+          <w:rFonts w:ascii="Amasis MT Pro" w:hAnsi="Amasis MT Pro"/>
+          <w:lang w:val="es-AR"/>
+        </w:rPr>
+        <w:t>y  con</w:t>
+      </w:r>
+      <w:proofErr w:type="gramEnd"/>
+      <w:r>
+        <w:rPr>
+          <w:rFonts w:ascii="Amasis MT Pro" w:hAnsi="Amasis MT Pro"/>
+          <w:lang w:val="es-AR"/>
+        </w:rPr>
+        <w:t xml:space="preserve"> el comando :</w:t>
+      </w:r>
+    </w:p>
+    <w:p>
+      <w:pPr>
+        <w:ind w:left="360"/>
+        <w:rPr>
+          <w:rFonts w:ascii="Amasis MT Pro" w:hAnsi="Amasis MT Pro"/>
+          <w:lang w:val="es-AR"/>
+        </w:rPr>
+      </w:pPr>
+      <w:proofErr w:type="spellStart"/>
+      <w:r>
+        <w:rPr>
+          <w:rFonts w:ascii="Amasis MT Pro" w:hAnsi="Amasis MT Pro"/>
+          <w:lang w:val="es-AR"/>
+        </w:rPr>
+        <w:t>git</w:t>
+      </w:r>
+      <w:proofErr w:type="spellEnd"/>
+      <w:r>
+        <w:rPr>
+          <w:rFonts w:ascii="Amasis MT Pro" w:hAnsi="Amasis MT Pro"/>
+          <w:lang w:val="es-AR"/>
+        </w:rPr>
+        <w:t xml:space="preserve"> </w:t>
+      </w:r>
+      <w:proofErr w:type="gramStart"/>
+      <w:r>
+        <w:rPr>
+          <w:rFonts w:ascii="Amasis MT Pro" w:hAnsi="Amasis MT Pro"/>
+          <w:lang w:val="es-AR"/>
+        </w:rPr>
+        <w:t>status</w:t>
+      </w:r>
+      <w:proofErr w:type="gramEnd"/>
+      <w:r>
+        <w:rPr>
+          <w:rFonts w:ascii="Amasis MT Pro" w:hAnsi="Amasis MT Pro"/>
+          <w:lang w:val="es-AR"/>
+        </w:rPr>
+        <w:t xml:space="preserve"> </w:t>
+      </w:r>
+    </w:p>
+    <w:p>
+      <w:pPr>
+        <w:ind w:left="360"/>
+        <w:rPr>
+          <w:rFonts w:ascii="Amasis MT Pro" w:hAnsi="Amasis MT Pro"/>
+          <w:lang w:val="es-AR"/>
+        </w:rPr>
+      </w:pPr>
+      <w:r>
+        <w:rPr>
+          <w:rFonts w:ascii="Amasis MT Pro" w:hAnsi="Amasis MT Pro"/>
+          <w:lang w:val="es-AR"/>
+        </w:rPr>
+        <w:t xml:space="preserve">podremos visualizarlo en el área de </w:t>
+      </w:r>
+      <w:proofErr w:type="spellStart"/>
+      <w:r>
+        <w:rPr>
+          <w:rFonts w:ascii="Amasis MT Pro" w:hAnsi="Amasis MT Pro"/>
+          <w:lang w:val="es-AR"/>
+        </w:rPr>
+        <w:t>working</w:t>
+      </w:r>
+      <w:proofErr w:type="spellEnd"/>
+      <w:r>
+        <w:rPr>
+          <w:rFonts w:ascii="Amasis MT Pro" w:hAnsi="Amasis MT Pro"/>
+          <w:lang w:val="es-AR"/>
+        </w:rPr>
+        <w:t xml:space="preserve"> ósea en rojo.</w:t>
+      </w:r>
+    </w:p>
+    <w:p>
+      <w:pPr>
+        <w:ind w:left="360"/>
+        <w:rPr>
+          <w:rFonts w:ascii="Amasis MT Pro" w:hAnsi="Amasis MT Pro"/>
+          <w:lang w:val="es-AR"/>
+        </w:rPr>
+      </w:pPr>
+      <w:r>
+        <w:rPr>
+          <w:rFonts w:ascii="Amasis MT Pro" w:hAnsi="Amasis MT Pro"/>
+          <w:lang w:val="es-AR"/>
+        </w:rPr>
+        <w:t>Ejemplo:</w:t>
+      </w:r>
+    </w:p>
+    <w:p>
+      <w:pPr>
+        <w:ind w:left="360"/>
+        <w:rPr>
+          <w:rFonts w:ascii="Amasis MT Pro" w:hAnsi="Amasis MT Pro"/>
+          <w:lang w:val="es-AR"/>
+        </w:rPr>
+      </w:pPr>
+      <w:r>
+        <w:rPr>
+          <w:rFonts w:ascii="Amasis MT Pro" w:hAnsi="Amasis MT Pro"/>
+          <w:lang w:val="es-AR"/>
+        </w:rPr>
+        <w:drawing>
+          <wp:inline distT="0" distB="0" distL="0" distR="0" wp14:anchorId="5E6B080F" wp14:editId="1536E805">
+            <wp:extent cx="5943600" cy="772795"/>
+            <wp:effectExtent l="0" t="0" r="0" b="8255"/>
+            <wp:docPr id="8" name="Imagen 8"/>
+            <wp:cNvGraphicFramePr>
+              <a:graphicFrameLocks xmlns:a="http://schemas.openxmlformats.org/drawingml/2006/main" noChangeAspect="1"/>
+            </wp:cNvGraphicFramePr>
+            <a:graphic xmlns:a="http://schemas.openxmlformats.org/drawingml/2006/main">
+              <a:graphicData uri="http://schemas.openxmlformats.org/drawingml/2006/picture">
+                <pic:pic xmlns:pic="http://schemas.openxmlformats.org/drawingml/2006/picture">
+                  <pic:nvPicPr>
+                    <pic:cNvPr id="1" name=""/>
+                    <pic:cNvPicPr/>
+                  </pic:nvPicPr>
+                  <pic:blipFill>
+                    <a:blip r:embed="rId14"/>
+                    <a:stretch>
+                      <a:fillRect/>
+                    </a:stretch>
+                  </pic:blipFill>
+                  <pic:spPr>
+                    <a:xfrm>
+                      <a:off x="0" y="0"/>
+                      <a:ext cx="5943600" cy="772795"/>
+                    </a:xfrm>
+                    <a:prstGeom prst="rect">
+                      <a:avLst/>
+                    </a:prstGeom>
+                  </pic:spPr>
+                </pic:pic>
+              </a:graphicData>
+            </a:graphic>
+          </wp:inline>
+        </w:drawing>
+      </w:r>
+    </w:p>
+    <w:p>
+      <w:pPr>
+        <w:ind w:left="360"/>
+        <w:rPr>
+          <w:rFonts w:ascii="Amasis MT Pro" w:hAnsi="Amasis MT Pro"/>
+          <w:lang w:val="es-AR"/>
+        </w:rPr>
+      </w:pPr>
+      <w:r>
+        <w:rPr>
+          <w:rFonts w:ascii="Amasis MT Pro" w:hAnsi="Amasis MT Pro"/>
+          <w:lang w:val="es-AR"/>
+        </w:rPr>
+        <w:t xml:space="preserve">Ejecutamos el </w:t>
+      </w:r>
+      <w:proofErr w:type="spellStart"/>
+      <w:r>
+        <w:rPr>
+          <w:rFonts w:ascii="Amasis MT Pro" w:hAnsi="Amasis MT Pro"/>
+          <w:lang w:val="es-AR"/>
+        </w:rPr>
+        <w:t>git</w:t>
+      </w:r>
+      <w:proofErr w:type="spellEnd"/>
+      <w:r>
+        <w:rPr>
+          <w:rFonts w:ascii="Amasis MT Pro" w:hAnsi="Amasis MT Pro"/>
+          <w:lang w:val="es-AR"/>
+        </w:rPr>
+        <w:t xml:space="preserve"> </w:t>
+      </w:r>
+      <w:proofErr w:type="gramStart"/>
+      <w:r>
+        <w:rPr>
+          <w:rFonts w:ascii="Amasis MT Pro" w:hAnsi="Amasis MT Pro"/>
+          <w:lang w:val="es-AR"/>
+        </w:rPr>
+        <w:t>status</w:t>
+      </w:r>
+      <w:proofErr w:type="gramEnd"/>
+      <w:r>
+        <w:rPr>
+          <w:rFonts w:ascii="Amasis MT Pro" w:hAnsi="Amasis MT Pro"/>
+          <w:lang w:val="es-AR"/>
+        </w:rPr>
+        <w:t>:</w:t>
+      </w:r>
+    </w:p>
+    <w:p>
+      <w:pPr>
+        <w:ind w:left="360"/>
+        <w:rPr>
+          <w:rFonts w:ascii="Amasis MT Pro" w:hAnsi="Amasis MT Pro"/>
+          <w:lang w:val="es-AR"/>
+        </w:rPr>
+      </w:pPr>
+      <w:r>
+        <w:rPr>
+          <w:rFonts w:ascii="Amasis MT Pro" w:hAnsi="Amasis MT Pro"/>
+          <w:lang w:val="es-AR"/>
+        </w:rPr>
+        <w:drawing>
+          <wp:inline distT="0" distB="0" distL="0" distR="0" wp14:anchorId="158790B1" wp14:editId="068E7A72">
+            <wp:extent cx="5943600" cy="2331085"/>
+            <wp:effectExtent l="0" t="0" r="0" b="0"/>
+            <wp:docPr id="9" name="Imagen 9" descr="Texto&#10;&#10;Descripción generada automáticamente"/>
+            <wp:cNvGraphicFramePr>
+              <a:graphicFrameLocks xmlns:a="http://schemas.openxmlformats.org/drawingml/2006/main" noChangeAspect="1"/>
+            </wp:cNvGraphicFramePr>
+            <a:graphic xmlns:a="http://schemas.openxmlformats.org/drawingml/2006/main">
+              <a:graphicData uri="http://schemas.openxmlformats.org/drawingml/2006/picture">
+                <pic:pic xmlns:pic="http://schemas.openxmlformats.org/drawingml/2006/picture">
+                  <pic:nvPicPr>
+                    <pic:cNvPr id="9" name="Imagen 9" descr="Texto&#10;&#10;Descripción generada automáticamente"/>
+                    <pic:cNvPicPr/>
+                  </pic:nvPicPr>
+                  <pic:blipFill>
+                    <a:blip r:embed="rId15"/>
+                    <a:stretch>
+                      <a:fillRect/>
+                    </a:stretch>
+                  </pic:blipFill>
+                  <pic:spPr>
+                    <a:xfrm>
+                      <a:off x="0" y="0"/>
+                      <a:ext cx="5943600" cy="2331085"/>
+                    </a:xfrm>
+                    <a:prstGeom prst="rect">
+                      <a:avLst/>
+                    </a:prstGeom>
+                  </pic:spPr>
+                </pic:pic>
+              </a:graphicData>
+            </a:graphic>
+          </wp:inline>
+        </w:drawing>
+      </w:r>
+    </w:p>
+    <w:p>
+      <w:pPr>
+        <w:ind w:left="360"/>
+        <w:rPr>
+          <w:rFonts w:ascii="Amasis MT Pro" w:hAnsi="Amasis MT Pro"/>
+          <w:lang w:val="es-AR"/>
+        </w:rPr>
+      </w:pPr>
+      <w:r>
+        <w:rPr>
+          <w:rFonts w:ascii="Amasis MT Pro" w:hAnsi="Amasis MT Pro"/>
+          <w:lang w:val="es-AR"/>
+        </w:rPr>
+        <w:t>Y efectivamente aparecen, también nos dice que</w:t>
+      </w:r>
+      <w:r>
+        <w:rPr>
+          <w:rFonts w:ascii="Amasis MT Pro" w:hAnsi="Amasis MT Pro"/>
+          <w:lang w:val="es-AR"/>
+        </w:rPr>
+        <w:t xml:space="preserve"> usemos </w:t>
+      </w:r>
+      <w:proofErr w:type="spellStart"/>
+      <w:r>
+        <w:rPr>
+          <w:rFonts w:ascii="Amasis MT Pro" w:hAnsi="Amasis MT Pro"/>
+          <w:lang w:val="es-AR"/>
+        </w:rPr>
+        <w:t>git</w:t>
+      </w:r>
+      <w:proofErr w:type="spellEnd"/>
+      <w:r>
+        <w:rPr>
+          <w:rFonts w:ascii="Amasis MT Pro" w:hAnsi="Amasis MT Pro"/>
+          <w:lang w:val="es-AR"/>
+        </w:rPr>
+        <w:t xml:space="preserve"> </w:t>
+      </w:r>
+      <w:proofErr w:type="spellStart"/>
+      <w:r>
+        <w:rPr>
+          <w:rFonts w:ascii="Amasis MT Pro" w:hAnsi="Amasis MT Pro"/>
+          <w:lang w:val="es-AR"/>
+        </w:rPr>
+        <w:t>add</w:t>
+      </w:r>
+      <w:proofErr w:type="spellEnd"/>
+      <w:r>
+        <w:rPr>
+          <w:rFonts w:ascii="Amasis MT Pro" w:hAnsi="Amasis MT Pro"/>
+          <w:lang w:val="es-AR"/>
+        </w:rPr>
+        <w:t xml:space="preserve"> para agregarlos al </w:t>
+      </w:r>
+      <w:proofErr w:type="spellStart"/>
+      <w:r>
+        <w:rPr>
+          <w:rFonts w:ascii="Amasis MT Pro" w:hAnsi="Amasis MT Pro"/>
+          <w:lang w:val="es-AR"/>
+        </w:rPr>
+        <w:t>staging</w:t>
+      </w:r>
+      <w:proofErr w:type="spellEnd"/>
+      <w:r>
+        <w:rPr>
+          <w:rFonts w:ascii="Amasis MT Pro" w:hAnsi="Amasis MT Pro"/>
+          <w:lang w:val="es-AR"/>
+        </w:rPr>
+        <w:t xml:space="preserve"> área, entonces lo vamos a hacer.</w:t>
+      </w:r>
+    </w:p>
+    <w:p>
+      <w:pPr>
+        <w:ind w:left="360"/>
+        <w:rPr>
+          <w:rFonts w:ascii="Amasis MT Pro" w:hAnsi="Amasis MT Pro"/>
+          <w:lang w:val="es-AR"/>
+        </w:rPr>
+      </w:pPr>
+    </w:p>
+    <w:p>
+      <w:pPr>
+        <w:ind w:left="360"/>
+        <w:rPr>
+          <w:rFonts w:ascii="Amasis MT Pro" w:hAnsi="Amasis MT Pro"/>
+          <w:lang w:val="es-AR"/>
+        </w:rPr>
+      </w:pPr>
+    </w:p>
+    <w:p>
+      <w:pPr>
+        <w:ind w:left="360"/>
+        <w:rPr>
+          <w:rFonts w:ascii="Amasis MT Pro" w:hAnsi="Amasis MT Pro"/>
+          <w:lang w:val="es-AR"/>
+        </w:rPr>
+      </w:pPr>
+      <w:r>
+        <w:rPr>
+          <w:rFonts w:ascii="Amasis MT Pro" w:hAnsi="Amasis MT Pro"/>
+          <w:lang w:val="es-AR"/>
+        </w:rPr>
+        <w:lastRenderedPageBreak/>
+        <w:t>Ejecutamos:</w:t>
+      </w:r>
+    </w:p>
+    <w:p>
+      <w:pPr>
+        <w:ind w:left="360"/>
+        <w:rPr>
+          <w:rFonts w:ascii="Amasis MT Pro" w:hAnsi="Amasis MT Pro"/>
+          <w:lang w:val="es-AR"/>
+        </w:rPr>
+      </w:pPr>
+      <w:proofErr w:type="spellStart"/>
+      <w:r>
+        <w:rPr>
+          <w:rFonts w:ascii="Amasis MT Pro" w:hAnsi="Amasis MT Pro"/>
+          <w:lang w:val="es-AR"/>
+        </w:rPr>
+        <w:t>git</w:t>
+      </w:r>
+      <w:proofErr w:type="spellEnd"/>
+      <w:r>
+        <w:rPr>
+          <w:rFonts w:ascii="Amasis MT Pro" w:hAnsi="Amasis MT Pro"/>
+          <w:lang w:val="es-AR"/>
+        </w:rPr>
+        <w:t xml:space="preserve"> </w:t>
+      </w:r>
+      <w:proofErr w:type="spellStart"/>
+      <w:proofErr w:type="gramStart"/>
+      <w:r>
+        <w:rPr>
+          <w:rFonts w:ascii="Amasis MT Pro" w:hAnsi="Amasis MT Pro"/>
+          <w:lang w:val="es-AR"/>
+        </w:rPr>
+        <w:t>add</w:t>
+      </w:r>
+      <w:proofErr w:type="spellEnd"/>
+      <w:r>
+        <w:rPr>
+          <w:rFonts w:ascii="Amasis MT Pro" w:hAnsi="Amasis MT Pro"/>
+          <w:lang w:val="es-AR"/>
+        </w:rPr>
+        <w:t xml:space="preserve"> .</w:t>
+      </w:r>
+      <w:proofErr w:type="gramEnd"/>
+      <w:r>
+        <w:rPr>
+          <w:rFonts w:ascii="Amasis MT Pro" w:hAnsi="Amasis MT Pro"/>
+          <w:lang w:val="es-AR"/>
+        </w:rPr>
+        <w:t xml:space="preserve"> </w:t>
+      </w:r>
+    </w:p>
+    <w:p>
+      <w:pPr>
+        <w:ind w:left="360"/>
+        <w:rPr>
+          <w:rFonts w:ascii="Amasis MT Pro" w:hAnsi="Amasis MT Pro"/>
+          <w:lang w:val="es-AR"/>
+        </w:rPr>
+      </w:pPr>
+      <w:r>
+        <w:rPr>
+          <w:rFonts w:ascii="Amasis MT Pro" w:hAnsi="Amasis MT Pro"/>
+          <w:lang w:val="es-AR"/>
+        </w:rPr>
+        <w:t>(no olvidarse el punto, el punto agrega todos los archivos a lo macho)</w:t>
+      </w:r>
+    </w:p>
+    <w:p>
+      <w:pPr>
+        <w:ind w:left="360"/>
+        <w:rPr>
+          <w:rFonts w:ascii="Amasis MT Pro" w:hAnsi="Amasis MT Pro"/>
+          <w:lang w:val="es-AR"/>
+        </w:rPr>
+      </w:pPr>
+      <w:r>
+        <w:rPr>
+          <w:rFonts w:ascii="Amasis MT Pro" w:hAnsi="Amasis MT Pro"/>
+          <w:lang w:val="es-AR"/>
+        </w:rPr>
+        <w:t xml:space="preserve">Hacemos un </w:t>
+      </w:r>
+      <w:proofErr w:type="spellStart"/>
+      <w:r>
+        <w:rPr>
+          <w:rFonts w:ascii="Amasis MT Pro" w:hAnsi="Amasis MT Pro"/>
+          <w:lang w:val="es-AR"/>
+        </w:rPr>
+        <w:t>git</w:t>
+      </w:r>
+      <w:proofErr w:type="spellEnd"/>
+      <w:r>
+        <w:rPr>
+          <w:rFonts w:ascii="Amasis MT Pro" w:hAnsi="Amasis MT Pro"/>
+          <w:lang w:val="es-AR"/>
+        </w:rPr>
+        <w:t xml:space="preserve"> </w:t>
+      </w:r>
+      <w:proofErr w:type="gramStart"/>
+      <w:r>
+        <w:rPr>
+          <w:rFonts w:ascii="Amasis MT Pro" w:hAnsi="Amasis MT Pro"/>
+          <w:lang w:val="es-AR"/>
+        </w:rPr>
+        <w:t>status</w:t>
+      </w:r>
+      <w:proofErr w:type="gramEnd"/>
+      <w:r>
+        <w:rPr>
+          <w:rFonts w:ascii="Amasis MT Pro" w:hAnsi="Amasis MT Pro"/>
+          <w:lang w:val="es-AR"/>
+        </w:rPr>
+        <w:t xml:space="preserve"> para ver que pasó.</w:t>
+      </w:r>
+    </w:p>
+    <w:p>
+      <w:pPr>
+        <w:ind w:left="360"/>
+        <w:rPr>
+          <w:rFonts w:ascii="Amasis MT Pro" w:hAnsi="Amasis MT Pro"/>
+          <w:lang w:val="es-AR"/>
+        </w:rPr>
+      </w:pPr>
+      <w:r>
+        <w:rPr>
+          <w:rFonts w:ascii="Amasis MT Pro" w:hAnsi="Amasis MT Pro"/>
+          <w:lang w:val="es-AR"/>
+        </w:rPr>
+        <w:drawing>
+          <wp:inline distT="0" distB="0" distL="0" distR="0" wp14:anchorId="504A5E30" wp14:editId="5A8221F3">
+            <wp:extent cx="5943600" cy="2524125"/>
+            <wp:effectExtent l="0" t="0" r="0" b="9525"/>
+            <wp:docPr id="10" name="Imagen 10" descr="Texto&#10;&#10;Descripción generada automáticamente"/>
+            <wp:cNvGraphicFramePr>
+              <a:graphicFrameLocks xmlns:a="http://schemas.openxmlformats.org/drawingml/2006/main" noChangeAspect="1"/>
+            </wp:cNvGraphicFramePr>
+            <a:graphic xmlns:a="http://schemas.openxmlformats.org/drawingml/2006/main">
+              <a:graphicData uri="http://schemas.openxmlformats.org/drawingml/2006/picture">
+                <pic:pic xmlns:pic="http://schemas.openxmlformats.org/drawingml/2006/picture">
+                  <pic:nvPicPr>
+                    <pic:cNvPr id="10" name="Imagen 10" descr="Texto&#10;&#10;Descripción generada automáticamente"/>
+                    <pic:cNvPicPr/>
+                  </pic:nvPicPr>
+                  <pic:blipFill>
+                    <a:blip r:embed="rId16"/>
+                    <a:stretch>
+                      <a:fillRect/>
+                    </a:stretch>
+                  </pic:blipFill>
+                  <pic:spPr>
+                    <a:xfrm>
+                      <a:off x="0" y="0"/>
+                      <a:ext cx="5943600" cy="2524125"/>
+                    </a:xfrm>
+                    <a:prstGeom prst="rect">
+                      <a:avLst/>
+                    </a:prstGeom>
+                  </pic:spPr>
+                </pic:pic>
+              </a:graphicData>
+            </a:graphic>
+          </wp:inline>
+        </w:drawing>
+      </w:r>
+    </w:p>
+    <w:p>
+      <w:pPr>
+        <w:ind w:left="360"/>
+        <w:rPr>
+          <w:rFonts w:ascii="Amasis MT Pro" w:hAnsi="Amasis MT Pro"/>
+          <w:lang w:val="es-AR"/>
+        </w:rPr>
+      </w:pPr>
+      <w:r>
+        <w:rPr>
+          <w:rFonts w:ascii="Amasis MT Pro" w:hAnsi="Amasis MT Pro"/>
+          <w:lang w:val="es-AR"/>
+        </w:rPr>
+        <w:t xml:space="preserve">Nos dice que hay cambios para </w:t>
+      </w:r>
+      <w:proofErr w:type="spellStart"/>
+      <w:r>
+        <w:rPr>
+          <w:rFonts w:ascii="Amasis MT Pro" w:hAnsi="Amasis MT Pro"/>
+          <w:lang w:val="es-AR"/>
+        </w:rPr>
+        <w:t>comitear</w:t>
+      </w:r>
+      <w:proofErr w:type="spellEnd"/>
+    </w:p>
+    <w:p>
+      <w:pPr>
+        <w:ind w:left="360"/>
+        <w:rPr>
+          <w:rFonts w:ascii="Amasis MT Pro" w:hAnsi="Amasis MT Pro"/>
+          <w:lang w:val="es-AR"/>
+        </w:rPr>
+      </w:pPr>
+      <w:r>
+        <w:rPr>
+          <w:rFonts w:ascii="Amasis MT Pro" w:hAnsi="Amasis MT Pro"/>
+          <w:lang w:val="es-AR"/>
+        </w:rPr>
+        <w:t xml:space="preserve">Ejecutamos el </w:t>
+      </w:r>
+      <w:proofErr w:type="spellStart"/>
+      <w:r>
+        <w:rPr>
+          <w:rFonts w:ascii="Amasis MT Pro" w:hAnsi="Amasis MT Pro"/>
+          <w:lang w:val="es-AR"/>
+        </w:rPr>
+        <w:t>commit</w:t>
+      </w:r>
+      <w:proofErr w:type="spellEnd"/>
+      <w:r>
+        <w:rPr>
+          <w:rFonts w:ascii="Amasis MT Pro" w:hAnsi="Amasis MT Pro"/>
+          <w:lang w:val="es-AR"/>
+        </w:rPr>
+        <w:t>:</w:t>
+      </w:r>
+    </w:p>
+    <w:p>
+      <w:pPr>
+        <w:ind w:left="360"/>
+        <w:rPr>
+          <w:rFonts w:ascii="Amasis MT Pro" w:hAnsi="Amasis MT Pro"/>
+          <w:lang w:val="es-AR"/>
+        </w:rPr>
+      </w:pPr>
+      <w:proofErr w:type="spellStart"/>
+      <w:r>
+        <w:rPr>
+          <w:rFonts w:ascii="Amasis MT Pro" w:hAnsi="Amasis MT Pro"/>
+          <w:lang w:val="es-AR"/>
+        </w:rPr>
+        <w:t>git</w:t>
+      </w:r>
+      <w:proofErr w:type="spellEnd"/>
+      <w:r>
+        <w:rPr>
+          <w:rFonts w:ascii="Amasis MT Pro" w:hAnsi="Amasis MT Pro"/>
+          <w:lang w:val="es-AR"/>
+        </w:rPr>
+        <w:t xml:space="preserve"> </w:t>
+      </w:r>
+      <w:proofErr w:type="spellStart"/>
+      <w:proofErr w:type="gramStart"/>
+      <w:r>
+        <w:rPr>
+          <w:rFonts w:ascii="Amasis MT Pro" w:hAnsi="Amasis MT Pro"/>
+          <w:lang w:val="es-AR"/>
+        </w:rPr>
+        <w:t>commit</w:t>
+      </w:r>
+      <w:proofErr w:type="spellEnd"/>
+      <w:r>
+        <w:rPr>
+          <w:rFonts w:ascii="Amasis MT Pro" w:hAnsi="Amasis MT Pro"/>
+          <w:lang w:val="es-AR"/>
+        </w:rPr>
+        <w:t xml:space="preserve"> .</w:t>
+      </w:r>
+      <w:proofErr w:type="gramEnd"/>
+      <w:r>
+        <w:rPr>
+          <w:rFonts w:ascii="Amasis MT Pro" w:hAnsi="Amasis MT Pro"/>
+          <w:lang w:val="es-AR"/>
+        </w:rPr>
+        <w:t xml:space="preserve"> -m “mensaje descriptivo de lo que realizamos”</w:t>
+      </w:r>
+    </w:p>
+    <w:p>
+      <w:pPr>
+        <w:ind w:left="360"/>
+        <w:rPr>
+          <w:rFonts w:ascii="Amasis MT Pro" w:hAnsi="Amasis MT Pro"/>
+          <w:lang w:val="es-AR"/>
+        </w:rPr>
+      </w:pPr>
+      <w:r>
+        <w:rPr>
+          <w:rFonts w:ascii="Amasis MT Pro" w:hAnsi="Amasis MT Pro"/>
+          <w:lang w:val="es-AR"/>
+        </w:rPr>
+        <w:drawing>
+          <wp:inline distT="0" distB="0" distL="0" distR="0" wp14:anchorId="54148388" wp14:editId="1717596A">
+            <wp:extent cx="5943600" cy="974725"/>
+            <wp:effectExtent l="0" t="0" r="0" b="0"/>
+            <wp:docPr id="11" name="Imagen 11" descr="Texto&#10;&#10;Descripción generada automáticamente"/>
+            <wp:cNvGraphicFramePr>
+              <a:graphicFrameLocks xmlns:a="http://schemas.openxmlformats.org/drawingml/2006/main" noChangeAspect="1"/>
+            </wp:cNvGraphicFramePr>
+            <a:graphic xmlns:a="http://schemas.openxmlformats.org/drawingml/2006/main">
+              <a:graphicData uri="http://schemas.openxmlformats.org/drawingml/2006/picture">
+                <pic:pic xmlns:pic="http://schemas.openxmlformats.org/drawingml/2006/picture">
+                  <pic:nvPicPr>
+                    <pic:cNvPr id="11" name="Imagen 11" descr="Texto&#10;&#10;Descripción generada automáticamente"/>
+                    <pic:cNvPicPr/>
+                  </pic:nvPicPr>
+                  <pic:blipFill>
+                    <a:blip r:embed="rId17"/>
+                    <a:stretch>
+                      <a:fillRect/>
+                    </a:stretch>
+                  </pic:blipFill>
+                  <pic:spPr>
+                    <a:xfrm>
+                      <a:off x="0" y="0"/>
+                      <a:ext cx="5943600" cy="974725"/>
+                    </a:xfrm>
+                    <a:prstGeom prst="rect">
+                      <a:avLst/>
+                    </a:prstGeom>
+                  </pic:spPr>
+                </pic:pic>
+              </a:graphicData>
+            </a:graphic>
+          </wp:inline>
+        </w:drawing>
+      </w:r>
+    </w:p>
+    <w:p>
+      <w:pPr>
+        <w:ind w:left="360"/>
+        <w:rPr>
+          <w:rFonts w:ascii="Amasis MT Pro" w:hAnsi="Amasis MT Pro"/>
+          <w:lang w:val="es-AR"/>
+        </w:rPr>
+      </w:pPr>
+      <w:r>
+        <w:rPr>
+          <w:rFonts w:ascii="Amasis MT Pro" w:hAnsi="Amasis MT Pro"/>
+          <w:lang w:val="es-AR"/>
+        </w:rPr>
+        <w:t xml:space="preserve">Ahora si hacemos un </w:t>
+      </w:r>
+      <w:proofErr w:type="spellStart"/>
+      <w:r>
+        <w:rPr>
+          <w:rFonts w:ascii="Amasis MT Pro" w:hAnsi="Amasis MT Pro"/>
+          <w:lang w:val="es-AR"/>
+        </w:rPr>
+        <w:t>git</w:t>
+      </w:r>
+      <w:proofErr w:type="spellEnd"/>
+      <w:r>
+        <w:rPr>
+          <w:rFonts w:ascii="Amasis MT Pro" w:hAnsi="Amasis MT Pro"/>
+          <w:lang w:val="es-AR"/>
+        </w:rPr>
+        <w:t xml:space="preserve"> </w:t>
+      </w:r>
+      <w:proofErr w:type="gramStart"/>
+      <w:r>
+        <w:rPr>
+          <w:rFonts w:ascii="Amasis MT Pro" w:hAnsi="Amasis MT Pro"/>
+          <w:lang w:val="es-AR"/>
+        </w:rPr>
+        <w:t>status</w:t>
+      </w:r>
+      <w:proofErr w:type="gramEnd"/>
+      <w:r>
+        <w:rPr>
+          <w:rFonts w:ascii="Amasis MT Pro" w:hAnsi="Amasis MT Pro"/>
+          <w:lang w:val="es-AR"/>
+        </w:rPr>
+        <w:t xml:space="preserve"> (sin modificar nada ni cambiar nada) este debería estar vacío</w:t>
+      </w:r>
+    </w:p>
+    <w:p>
+      <w:pPr>
+        <w:ind w:left="360"/>
+        <w:rPr>
+          <w:rFonts w:ascii="Amasis MT Pro" w:hAnsi="Amasis MT Pro"/>
+          <w:lang w:val="es-AR"/>
+        </w:rPr>
+      </w:pPr>
+      <w:r>
+        <w:rPr>
+          <w:rFonts w:ascii="Amasis MT Pro" w:hAnsi="Amasis MT Pro"/>
+          <w:lang w:val="es-AR"/>
+        </w:rPr>
+        <w:drawing>
+          <wp:inline distT="0" distB="0" distL="0" distR="0" wp14:anchorId="511A1A91" wp14:editId="717A1C9E">
+            <wp:extent cx="5363323" cy="781159"/>
+            <wp:effectExtent l="0" t="0" r="8890" b="0"/>
+            <wp:docPr id="12" name="Imagen 12" descr="Texto&#10;&#10;Descripción generada automáticamente"/>
+            <wp:cNvGraphicFramePr>
+              <a:graphicFrameLocks xmlns:a="http://schemas.openxmlformats.org/drawingml/2006/main" noChangeAspect="1"/>
+            </wp:cNvGraphicFramePr>
+            <a:graphic xmlns:a="http://schemas.openxmlformats.org/drawingml/2006/main">
+              <a:graphicData uri="http://schemas.openxmlformats.org/drawingml/2006/picture">
+                <pic:pic xmlns:pic="http://schemas.openxmlformats.org/drawingml/2006/picture">
+                  <pic:nvPicPr>
+                    <pic:cNvPr id="12" name="Imagen 12" descr="Texto&#10;&#10;Descripción generada automáticamente"/>
+                    <pic:cNvPicPr/>
+                  </pic:nvPicPr>
+                  <pic:blipFill>
+                    <a:blip r:embed="rId18"/>
+                    <a:stretch>
+                      <a:fillRect/>
+                    </a:stretch>
+                  </pic:blipFill>
+                  <pic:spPr>
+                    <a:xfrm>
+                      <a:off x="0" y="0"/>
+                      <a:ext cx="5363323" cy="781159"/>
+                    </a:xfrm>
+                    <a:prstGeom prst="rect">
+                      <a:avLst/>
+                    </a:prstGeom>
+                  </pic:spPr>
+                </pic:pic>
+              </a:graphicData>
+            </a:graphic>
+          </wp:inline>
+        </w:drawing>
+      </w:r>
+    </w:p>
+    <w:p>
+      <w:pPr>
+        <w:ind w:left="360"/>
+        <w:rPr>
+          <w:rFonts w:ascii="Amasis MT Pro" w:hAnsi="Amasis MT Pro"/>
+          <w:b/>
+          <w:bCs/>
+          <w:lang w:val="es-AR"/>
+        </w:rPr>
+      </w:pPr>
+      <w:r>
+        <w:rPr>
+          <w:rFonts w:ascii="Amasis MT Pro" w:hAnsi="Amasis MT Pro"/>
+          <w:lang w:val="es-AR"/>
+        </w:rPr>
+        <w:t xml:space="preserve">Lo que hace el comando </w:t>
+      </w:r>
+      <w:proofErr w:type="spellStart"/>
+      <w:r>
+        <w:rPr>
+          <w:rFonts w:ascii="Amasis MT Pro" w:hAnsi="Amasis MT Pro"/>
+          <w:lang w:val="es-AR"/>
+        </w:rPr>
+        <w:t>commit</w:t>
+      </w:r>
+      <w:proofErr w:type="spellEnd"/>
+      <w:r>
+        <w:rPr>
+          <w:rFonts w:ascii="Amasis MT Pro" w:hAnsi="Amasis MT Pro"/>
+          <w:lang w:val="es-AR"/>
+        </w:rPr>
+        <w:t xml:space="preserve"> </w:t>
+      </w:r>
+      <w:proofErr w:type="gramStart"/>
+      <w:r>
+        <w:rPr>
+          <w:rFonts w:ascii="Amasis MT Pro" w:hAnsi="Amasis MT Pro"/>
+          <w:lang w:val="es-AR"/>
+        </w:rPr>
+        <w:t>es  una</w:t>
+      </w:r>
+      <w:proofErr w:type="gramEnd"/>
+      <w:r>
+        <w:rPr>
+          <w:rFonts w:ascii="Amasis MT Pro" w:hAnsi="Amasis MT Pro"/>
+          <w:lang w:val="es-AR"/>
+        </w:rPr>
+        <w:t xml:space="preserve"> </w:t>
+      </w:r>
+      <w:r>
+        <w:rPr>
+          <w:rFonts w:ascii="Amasis MT Pro" w:hAnsi="Amasis MT Pro"/>
+          <w:b/>
+          <w:bCs/>
+          <w:lang w:val="es-AR"/>
+        </w:rPr>
+        <w:t>captura una instantánea de los cambios preparados en ese momento del proyecto</w:t>
+      </w:r>
+      <w:r>
+        <w:rPr>
+          <w:rFonts w:ascii="Amasis MT Pro" w:hAnsi="Amasis MT Pro"/>
+          <w:b/>
+          <w:bCs/>
+          <w:lang w:val="es-AR"/>
+        </w:rPr>
+        <w:t xml:space="preserve">. Los </w:t>
+      </w:r>
+      <w:proofErr w:type="spellStart"/>
+      <w:r>
+        <w:rPr>
+          <w:rFonts w:ascii="Amasis MT Pro" w:hAnsi="Amasis MT Pro"/>
+          <w:b/>
+          <w:bCs/>
+          <w:lang w:val="es-AR"/>
+        </w:rPr>
+        <w:t>commits</w:t>
+      </w:r>
+      <w:proofErr w:type="spellEnd"/>
+      <w:r>
+        <w:rPr>
+          <w:rFonts w:ascii="Amasis MT Pro" w:hAnsi="Amasis MT Pro"/>
+          <w:b/>
+          <w:bCs/>
+          <w:lang w:val="es-AR"/>
+        </w:rPr>
+        <w:t xml:space="preserve"> se pueden ver con el comando:</w:t>
+      </w:r>
+    </w:p>
+    <w:p>
+      <w:pPr>
+        <w:ind w:left="360"/>
+        <w:rPr>
+          <w:rFonts w:ascii="Amasis MT Pro" w:hAnsi="Amasis MT Pro"/>
+          <w:b/>
+          <w:bCs/>
+          <w:lang w:val="es-AR"/>
+        </w:rPr>
+      </w:pPr>
+      <w:proofErr w:type="spellStart"/>
+      <w:r>
+        <w:rPr>
+          <w:rFonts w:ascii="Amasis MT Pro" w:hAnsi="Amasis MT Pro"/>
+          <w:b/>
+          <w:bCs/>
+          <w:lang w:val="es-AR"/>
+        </w:rPr>
+        <w:t>git</w:t>
+      </w:r>
+      <w:proofErr w:type="spellEnd"/>
+      <w:r>
+        <w:rPr>
+          <w:rFonts w:ascii="Amasis MT Pro" w:hAnsi="Amasis MT Pro"/>
+          <w:b/>
+          <w:bCs/>
+          <w:lang w:val="es-AR"/>
+        </w:rPr>
+        <w:t xml:space="preserve"> log </w:t>
+      </w:r>
+    </w:p>
+    <w:p>
+      <w:pPr>
+        <w:ind w:left="360"/>
+        <w:rPr>
+          <w:rFonts w:ascii="Amasis MT Pro" w:hAnsi="Amasis MT Pro"/>
+          <w:b/>
+          <w:bCs/>
+          <w:lang w:val="es-AR"/>
+        </w:rPr>
+      </w:pPr>
+      <w:r>
+        <w:rPr>
+          <w:rFonts w:ascii="Amasis MT Pro" w:hAnsi="Amasis MT Pro"/>
+          <w:b/>
+          <w:bCs/>
+          <w:lang w:val="es-AR"/>
+        </w:rPr>
+        <w:t>veamos:</w:t>
+      </w:r>
+    </w:p>
+    <w:p>
+      <w:pPr>
+        <w:ind w:left="360"/>
+        <w:rPr>
+          <w:rFonts w:ascii="Amasis MT Pro" w:hAnsi="Amasis MT Pro"/>
+          <w:b/>
+          <w:bCs/>
+          <w:lang w:val="es-AR"/>
+        </w:rPr>
+      </w:pPr>
+      <w:r>
+        <w:rPr>
+          <w:rFonts w:ascii="Amasis MT Pro" w:hAnsi="Amasis MT Pro"/>
+          <w:b/>
+          <w:bCs/>
+          <w:lang w:val="es-AR"/>
+        </w:rPr>
+        <w:lastRenderedPageBreak/>
+        <w:drawing>
+          <wp:inline distT="0" distB="0" distL="0" distR="0" wp14:anchorId="6ABFF4B0" wp14:editId="611AECE9">
+            <wp:extent cx="5715798" cy="1381318"/>
+            <wp:effectExtent l="0" t="0" r="0" b="9525"/>
+            <wp:docPr id="13" name="Imagen 13" descr="Texto&#10;&#10;Descripción generada automáticamente"/>
+            <wp:cNvGraphicFramePr>
+              <a:graphicFrameLocks xmlns:a="http://schemas.openxmlformats.org/drawingml/2006/main" noChangeAspect="1"/>
+            </wp:cNvGraphicFramePr>
+            <a:graphic xmlns:a="http://schemas.openxmlformats.org/drawingml/2006/main">
+              <a:graphicData uri="http://schemas.openxmlformats.org/drawingml/2006/picture">
+                <pic:pic xmlns:pic="http://schemas.openxmlformats.org/drawingml/2006/picture">
+                  <pic:nvPicPr>
+                    <pic:cNvPr id="13" name="Imagen 13" descr="Texto&#10;&#10;Descripción generada automáticamente"/>
+                    <pic:cNvPicPr/>
+                  </pic:nvPicPr>
+                  <pic:blipFill>
+                    <a:blip r:embed="rId19"/>
+                    <a:stretch>
+                      <a:fillRect/>
+                    </a:stretch>
+                  </pic:blipFill>
+                  <pic:spPr>
+                    <a:xfrm>
+                      <a:off x="0" y="0"/>
+                      <a:ext cx="5715798" cy="1381318"/>
+                    </a:xfrm>
+                    <a:prstGeom prst="rect">
+                      <a:avLst/>
+                    </a:prstGeom>
+                  </pic:spPr>
+                </pic:pic>
+              </a:graphicData>
+            </a:graphic>
+          </wp:inline>
+        </w:drawing>
+      </w:r>
+      <w:r>
+        <w:rPr>
+          <w:rFonts w:ascii="Amasis MT Pro" w:hAnsi="Amasis MT Pro"/>
+          <w:b/>
+          <w:bCs/>
+          <w:lang w:val="es-AR"/>
+        </w:rPr>
+        <w:t xml:space="preserve"> </w:t>
+      </w:r>
+    </w:p>
+    <w:p>
+      <w:pPr>
+        <w:ind w:left="360"/>
+        <w:rPr>
+          <w:rFonts w:ascii="Amasis MT Pro" w:hAnsi="Amasis MT Pro"/>
+          <w:b/>
+          <w:bCs/>
+          <w:lang w:val="es-AR"/>
+        </w:rPr>
+      </w:pPr>
+    </w:p>
+    <w:p>
+      <w:pPr>
+        <w:ind w:left="360"/>
+        <w:rPr>
+          <w:rFonts w:ascii="Amasis MT Pro" w:hAnsi="Amasis MT Pro"/>
+          <w:b/>
+          <w:bCs/>
+          <w:lang w:val="es-AR"/>
+        </w:rPr>
+      </w:pPr>
     </w:p>
     <w:p>
       <w:pPr>
@@ -1256,7 +3264,6 @@
   <w:style w:type="character" w:default="1" w:styleId="Fuentedeprrafopredeter">
     <w:name w:val="Default Paragraph Font"/>
     <w:uiPriority w:val="1"/>
-    <w:semiHidden/>
     <w:unhideWhenUsed/>
   </w:style>
   <w:style w:type="table" w:default="1" w:styleId="Tablanormal">
@@ -1325,6 +3332,23 @@
     <w:rPr>
       <w:color w:val="605E5C"/>
       <w:shd w:val="clear" w:color="auto" w:fill="E1DFDD"/>
+    </w:rPr>
+  </w:style>
+  <w:style w:type="paragraph" w:customStyle="1" w:styleId="Default">
+    <w:name w:val="Default"/>
+    <w:rsid w:val="00D430A5"/>
+    <w:pPr>
+      <w:autoSpaceDE w:val="0"/>
+      <w:autoSpaceDN w:val="0"/>
+      <w:adjustRightInd w:val="0"/>
+      <w:spacing w:after="0" w:line="240" w:lineRule="auto"/>
+    </w:pPr>
+    <w:rPr>
+      <w:rFonts w:ascii="Consolas" w:hAnsi="Consolas" w:cs="Consolas"/>
+      <w:color w:val="000000"/>
+      <w:sz w:val="24"/>
+      <w:szCs w:val="24"/>
+      <w:lang w:val="es-AR"/>
     </w:rPr>
   </w:style>
 </w:styles>

</xml_diff>